<commit_message>
auto start when boot
</commit_message>
<xml_diff>
--- a/Report.docx
+++ b/Report.docx
@@ -985,7 +985,7 @@
             </w:rPr>
             <w:fldChar w:fldCharType="separate"/>
           </w:r>
-          <w:hyperlink w:anchor="_Toc199758126" w:history="1">
+          <w:hyperlink w:anchor="_Toc200181762" w:history="1">
             <w:r>
               <w:rPr>
                 <w:rStyle w:val="Hyperlink"/>
@@ -1014,7 +1014,7 @@
                 <w:noProof/>
                 <w:webHidden/>
               </w:rPr>
-              <w:instrText xml:space="preserve"> PAGEREF _Toc199758126 \h </w:instrText>
+              <w:instrText xml:space="preserve"> PAGEREF _Toc200181762 \h </w:instrText>
             </w:r>
             <w:r>
               <w:rPr>
@@ -1056,7 +1056,7 @@
               <w:noProof/>
             </w:rPr>
           </w:pPr>
-          <w:hyperlink w:anchor="_Toc199758127" w:history="1">
+          <w:hyperlink w:anchor="_Toc200181763" w:history="1">
             <w:r>
               <w:rPr>
                 <w:rStyle w:val="Hyperlink"/>
@@ -1101,7 +1101,7 @@
                 <w:noProof/>
                 <w:webHidden/>
               </w:rPr>
-              <w:instrText xml:space="preserve"> PAGEREF _Toc199758127 \h </w:instrText>
+              <w:instrText xml:space="preserve"> PAGEREF _Toc200181763 \h </w:instrText>
             </w:r>
             <w:r>
               <w:rPr>
@@ -1143,7 +1143,7 @@
               <w:noProof/>
             </w:rPr>
           </w:pPr>
-          <w:hyperlink w:anchor="_Toc199758128" w:history="1">
+          <w:hyperlink w:anchor="_Toc200181764" w:history="1">
             <w:r>
               <w:rPr>
                 <w:rStyle w:val="Hyperlink"/>
@@ -1188,7 +1188,7 @@
                 <w:noProof/>
                 <w:webHidden/>
               </w:rPr>
-              <w:instrText xml:space="preserve"> PAGEREF _Toc199758128 \h </w:instrText>
+              <w:instrText xml:space="preserve"> PAGEREF _Toc200181764 \h </w:instrText>
             </w:r>
             <w:r>
               <w:rPr>
@@ -1230,7 +1230,7 @@
               <w:noProof/>
             </w:rPr>
           </w:pPr>
-          <w:hyperlink w:anchor="_Toc199758129" w:history="1">
+          <w:hyperlink w:anchor="_Toc200181765" w:history="1">
             <w:r>
               <w:rPr>
                 <w:rStyle w:val="Hyperlink"/>
@@ -1259,7 +1259,7 @@
                 <w:noProof/>
                 <w:webHidden/>
               </w:rPr>
-              <w:instrText xml:space="preserve"> PAGEREF _Toc199758129 \h </w:instrText>
+              <w:instrText xml:space="preserve"> PAGEREF _Toc200181765 \h </w:instrText>
             </w:r>
             <w:r>
               <w:rPr>
@@ -1301,7 +1301,7 @@
               <w:noProof/>
             </w:rPr>
           </w:pPr>
-          <w:hyperlink w:anchor="_Toc199758130" w:history="1">
+          <w:hyperlink w:anchor="_Toc200181766" w:history="1">
             <w:r>
               <w:rPr>
                 <w:rStyle w:val="Hyperlink"/>
@@ -1346,7 +1346,7 @@
                 <w:noProof/>
                 <w:webHidden/>
               </w:rPr>
-              <w:instrText xml:space="preserve"> PAGEREF _Toc199758130 \h </w:instrText>
+              <w:instrText xml:space="preserve"> PAGEREF _Toc200181766 \h </w:instrText>
             </w:r>
             <w:r>
               <w:rPr>
@@ -1388,7 +1388,7 @@
               <w:noProof/>
             </w:rPr>
           </w:pPr>
-          <w:hyperlink w:anchor="_Toc199758131" w:history="1">
+          <w:hyperlink w:anchor="_Toc200181767" w:history="1">
             <w:r>
               <w:rPr>
                 <w:rStyle w:val="Hyperlink"/>
@@ -1433,7 +1433,7 @@
                 <w:noProof/>
                 <w:webHidden/>
               </w:rPr>
-              <w:instrText xml:space="preserve"> PAGEREF _Toc199758131 \h </w:instrText>
+              <w:instrText xml:space="preserve"> PAGEREF _Toc200181767 \h </w:instrText>
             </w:r>
             <w:r>
               <w:rPr>
@@ -1475,7 +1475,7 @@
               <w:noProof/>
             </w:rPr>
           </w:pPr>
-          <w:hyperlink w:anchor="_Toc199758132" w:history="1">
+          <w:hyperlink w:anchor="_Toc200181768" w:history="1">
             <w:r>
               <w:rPr>
                 <w:rStyle w:val="Hyperlink"/>
@@ -1520,7 +1520,7 @@
                 <w:noProof/>
                 <w:webHidden/>
               </w:rPr>
-              <w:instrText xml:space="preserve"> PAGEREF _Toc199758132 \h </w:instrText>
+              <w:instrText xml:space="preserve"> PAGEREF _Toc200181768 \h </w:instrText>
             </w:r>
             <w:r>
               <w:rPr>
@@ -1562,7 +1562,7 @@
               <w:noProof/>
             </w:rPr>
           </w:pPr>
-          <w:hyperlink w:anchor="_Toc199758133" w:history="1">
+          <w:hyperlink w:anchor="_Toc200181769" w:history="1">
             <w:r>
               <w:rPr>
                 <w:rStyle w:val="Hyperlink"/>
@@ -1607,7 +1607,7 @@
                 <w:noProof/>
                 <w:webHidden/>
               </w:rPr>
-              <w:instrText xml:space="preserve"> PAGEREF _Toc199758133 \h </w:instrText>
+              <w:instrText xml:space="preserve"> PAGEREF _Toc200181769 \h </w:instrText>
             </w:r>
             <w:r>
               <w:rPr>
@@ -1649,7 +1649,7 @@
               <w:noProof/>
             </w:rPr>
           </w:pPr>
-          <w:hyperlink w:anchor="_Toc199758134" w:history="1">
+          <w:hyperlink w:anchor="_Toc200181770" w:history="1">
             <w:r>
               <w:rPr>
                 <w:rStyle w:val="Hyperlink"/>
@@ -1678,7 +1678,7 @@
                 <w:noProof/>
                 <w:webHidden/>
               </w:rPr>
-              <w:instrText xml:space="preserve"> PAGEREF _Toc199758134 \h </w:instrText>
+              <w:instrText xml:space="preserve"> PAGEREF _Toc200181770 \h </w:instrText>
             </w:r>
             <w:r>
               <w:rPr>
@@ -1720,7 +1720,7 @@
               <w:noProof/>
             </w:rPr>
           </w:pPr>
-          <w:hyperlink w:anchor="_Toc199758135" w:history="1">
+          <w:hyperlink w:anchor="_Toc200181771" w:history="1">
             <w:r>
               <w:rPr>
                 <w:rStyle w:val="Hyperlink"/>
@@ -1765,7 +1765,7 @@
                 <w:noProof/>
                 <w:webHidden/>
               </w:rPr>
-              <w:instrText xml:space="preserve"> PAGEREF _Toc199758135 \h </w:instrText>
+              <w:instrText xml:space="preserve"> PAGEREF _Toc200181771 \h </w:instrText>
             </w:r>
             <w:r>
               <w:rPr>
@@ -1807,7 +1807,7 @@
               <w:noProof/>
             </w:rPr>
           </w:pPr>
-          <w:hyperlink w:anchor="_Toc199758136" w:history="1">
+          <w:hyperlink w:anchor="_Toc200181772" w:history="1">
             <w:r>
               <w:rPr>
                 <w:rStyle w:val="Hyperlink"/>
@@ -1852,7 +1852,7 @@
                 <w:noProof/>
                 <w:webHidden/>
               </w:rPr>
-              <w:instrText xml:space="preserve"> PAGEREF _Toc199758136 \h </w:instrText>
+              <w:instrText xml:space="preserve"> PAGEREF _Toc200181772 \h </w:instrText>
             </w:r>
             <w:r>
               <w:rPr>
@@ -1894,7 +1894,7 @@
               <w:noProof/>
             </w:rPr>
           </w:pPr>
-          <w:hyperlink w:anchor="_Toc199758137" w:history="1">
+          <w:hyperlink w:anchor="_Toc200181773" w:history="1">
             <w:r>
               <w:rPr>
                 <w:rStyle w:val="Hyperlink"/>
@@ -1923,7 +1923,7 @@
                 <w:noProof/>
                 <w:webHidden/>
               </w:rPr>
-              <w:instrText xml:space="preserve"> PAGEREF _Toc199758137 \h </w:instrText>
+              <w:instrText xml:space="preserve"> PAGEREF _Toc200181773 \h </w:instrText>
             </w:r>
             <w:r>
               <w:rPr>
@@ -1965,7 +1965,7 @@
               <w:noProof/>
             </w:rPr>
           </w:pPr>
-          <w:hyperlink w:anchor="_Toc199758138" w:history="1">
+          <w:hyperlink w:anchor="_Toc200181774" w:history="1">
             <w:r>
               <w:rPr>
                 <w:rStyle w:val="Hyperlink"/>
@@ -2010,7 +2010,7 @@
                 <w:noProof/>
                 <w:webHidden/>
               </w:rPr>
-              <w:instrText xml:space="preserve"> PAGEREF _Toc199758138 \h </w:instrText>
+              <w:instrText xml:space="preserve"> PAGEREF _Toc200181774 \h </w:instrText>
             </w:r>
             <w:r>
               <w:rPr>
@@ -2052,7 +2052,7 @@
               <w:noProof/>
             </w:rPr>
           </w:pPr>
-          <w:hyperlink w:anchor="_Toc199758139" w:history="1">
+          <w:hyperlink w:anchor="_Toc200181775" w:history="1">
             <w:r>
               <w:rPr>
                 <w:rStyle w:val="Hyperlink"/>
@@ -2097,7 +2097,7 @@
                 <w:noProof/>
                 <w:webHidden/>
               </w:rPr>
-              <w:instrText xml:space="preserve"> PAGEREF _Toc199758139 \h </w:instrText>
+              <w:instrText xml:space="preserve"> PAGEREF _Toc200181775 \h </w:instrText>
             </w:r>
             <w:r>
               <w:rPr>
@@ -2139,7 +2139,7 @@
               <w:noProof/>
             </w:rPr>
           </w:pPr>
-          <w:hyperlink w:anchor="_Toc199758140" w:history="1">
+          <w:hyperlink w:anchor="_Toc200181776" w:history="1">
             <w:r>
               <w:rPr>
                 <w:rStyle w:val="Hyperlink"/>
@@ -2184,7 +2184,7 @@
                 <w:noProof/>
                 <w:webHidden/>
               </w:rPr>
-              <w:instrText xml:space="preserve"> PAGEREF _Toc199758140 \h </w:instrText>
+              <w:instrText xml:space="preserve"> PAGEREF _Toc200181776 \h </w:instrText>
             </w:r>
             <w:r>
               <w:rPr>
@@ -2226,7 +2226,7 @@
               <w:noProof/>
             </w:rPr>
           </w:pPr>
-          <w:hyperlink w:anchor="_Toc199758141" w:history="1">
+          <w:hyperlink w:anchor="_Toc200181777" w:history="1">
             <w:r>
               <w:rPr>
                 <w:rStyle w:val="Hyperlink"/>
@@ -2271,7 +2271,7 @@
                 <w:noProof/>
                 <w:webHidden/>
               </w:rPr>
-              <w:instrText xml:space="preserve"> PAGEREF _Toc199758141 \h </w:instrText>
+              <w:instrText xml:space="preserve"> PAGEREF _Toc200181777 \h </w:instrText>
             </w:r>
             <w:r>
               <w:rPr>
@@ -2292,6 +2292,79 @@
                 <w:webHidden/>
               </w:rPr>
               <w:t>12</w:t>
+            </w:r>
+            <w:r>
+              <w:rPr>
+                <w:noProof/>
+                <w:webHidden/>
+              </w:rPr>
+              <w:fldChar w:fldCharType="end"/>
+            </w:r>
+          </w:hyperlink>
+        </w:p>
+        <w:p>
+          <w:pPr>
+            <w:pStyle w:val="TOC1"/>
+            <w:tabs>
+              <w:tab w:val="right" w:leader="dot" w:pos="9019"/>
+            </w:tabs>
+            <w:rPr>
+              <w:rFonts w:cstheme="minorBidi"/>
+              <w:noProof/>
+            </w:rPr>
+          </w:pPr>
+          <w:hyperlink w:anchor="_Toc200181778" w:history="1">
+            <w:r>
+              <w:rPr>
+                <w:rStyle w:val="Hyperlink"/>
+                <w:rFonts w:ascii="Times New Roman" w:hAnsi="Times New Roman"/>
+                <w:b/>
+                <w:i/>
+                <w:noProof/>
+                <w:color w:val="000080" w:themeColor="hyperlink" w:themeShade="80"/>
+              </w:rPr>
+              <w:t>Link Github Project :</w:t>
+            </w:r>
+            <w:r>
+              <w:rPr>
+                <w:noProof/>
+                <w:webHidden/>
+              </w:rPr>
+              <w:tab/>
+            </w:r>
+            <w:r>
+              <w:rPr>
+                <w:noProof/>
+                <w:webHidden/>
+              </w:rPr>
+              <w:fldChar w:fldCharType="begin"/>
+            </w:r>
+            <w:r>
+              <w:rPr>
+                <w:noProof/>
+                <w:webHidden/>
+              </w:rPr>
+              <w:instrText xml:space="preserve"> PAGEREF _Toc200181778 \h </w:instrText>
+            </w:r>
+            <w:r>
+              <w:rPr>
+                <w:noProof/>
+                <w:webHidden/>
+              </w:rPr>
+            </w:r>
+            <w:r>
+              <w:rPr>
+                <w:noProof/>
+                <w:webHidden/>
+              </w:rPr>
+              <w:fldChar w:fldCharType="separate"/>
+            </w:r>
+            <w:r>
+              <w:rPr>
+                <w:noProof/>
+                <w:webHidden/>
+              </w:rPr>
+              <w:t>13</w:t>
             </w:r>
             <w:r>
               <w:rPr>
@@ -2348,7 +2421,7 @@
           <w:lang w:val="en-US"/>
         </w:rPr>
       </w:pPr>
-      <w:bookmarkStart w:id="0" w:name="_Toc199758126"/>
+      <w:bookmarkStart w:id="0" w:name="_Toc200181762"/>
       <w:r>
         <w:rPr>
           <w:rFonts w:ascii="Times New Roman" w:eastAsia="Times New Roman" w:hAnsi="Times New Roman" w:cs="Times New Roman"/>
@@ -2392,7 +2465,7 @@
           <w:lang w:val="en-US"/>
         </w:rPr>
       </w:pPr>
-      <w:bookmarkStart w:id="1" w:name="_Toc199758127"/>
+      <w:bookmarkStart w:id="1" w:name="_Toc200181763"/>
       <w:r>
         <w:rPr>
           <w:rFonts w:ascii="Times New Roman" w:eastAsia="Times New Roman" w:hAnsi="Times New Roman" w:cs="Times New Roman"/>
@@ -2501,7 +2574,7 @@
           <w:lang w:val="en-US"/>
         </w:rPr>
       </w:pPr>
-      <w:bookmarkStart w:id="2" w:name="_Toc199758128"/>
+      <w:bookmarkStart w:id="2" w:name="_Toc200181764"/>
       <w:r>
         <w:rPr>
           <w:rFonts w:ascii="Times New Roman" w:eastAsia="Times New Roman" w:hAnsi="Times New Roman" w:cs="Times New Roman"/>
@@ -2988,7 +3061,7 @@
           <w:lang w:val="en-US"/>
         </w:rPr>
       </w:pPr>
-      <w:bookmarkStart w:id="3" w:name="_Toc199758129"/>
+      <w:bookmarkStart w:id="3" w:name="_Toc200181765"/>
       <w:r>
         <w:rPr>
           <w:rFonts w:ascii="Times New Roman" w:eastAsia="Times New Roman" w:hAnsi="Times New Roman" w:cs="Times New Roman"/>
@@ -3050,7 +3123,7 @@
           <w:lang w:val="en-US"/>
         </w:rPr>
       </w:pPr>
-      <w:bookmarkStart w:id="4" w:name="_Toc199758130"/>
+      <w:bookmarkStart w:id="4" w:name="_Toc200181766"/>
       <w:r>
         <w:rPr>
           <w:rFonts w:ascii="Times New Roman" w:eastAsia="Times New Roman" w:hAnsi="Times New Roman" w:cs="Times New Roman"/>
@@ -3127,9 +3200,9 @@
           <w:lang w:val="en-US"/>
         </w:rPr>
         <w:drawing>
-          <wp:inline distT="0" distB="0" distL="0" distR="0" wp14:anchorId="63E1626F" wp14:editId="588A272C">
-            <wp:extent cx="5733415" cy="2540000"/>
-            <wp:effectExtent l="0" t="0" r="635" b="0"/>
+          <wp:inline distT="0" distB="0" distL="0" distR="0" wp14:anchorId="710E80A1" wp14:editId="54699D2B">
+            <wp:extent cx="5732798" cy="2378598"/>
+            <wp:effectExtent l="0" t="0" r="1270" b="3175"/>
             <wp:docPr id="7" name="Picture 7"/>
             <wp:cNvGraphicFramePr>
               <a:graphicFrameLocks xmlns:a="http://schemas.openxmlformats.org/drawingml/2006/main" noChangeAspect="1"/>
@@ -3155,7 +3228,7 @@
                   <pic:spPr bwMode="auto">
                     <a:xfrm>
                       <a:off x="0" y="0"/>
-                      <a:ext cx="5733415" cy="2540000"/>
+                      <a:ext cx="5745437" cy="2383842"/>
                     </a:xfrm>
                     <a:prstGeom prst="rect">
                       <a:avLst/>
@@ -3178,6 +3251,98 @@
     </w:p>
     <w:p>
       <w:pPr>
+        <w:jc w:val="center"/>
+        <w:rPr>
+          <w:rFonts w:ascii="Times New Roman" w:hAnsi="Times New Roman" w:cs="Times New Roman"/>
+          <w:i/>
+          <w:lang w:val="en-US"/>
+        </w:rPr>
+      </w:pPr>
+      <w:r>
+        <w:rPr>
+          <w:rFonts w:ascii="Times New Roman" w:hAnsi="Times New Roman" w:cs="Times New Roman"/>
+          <w:i/>
+          <w:lang w:val="en-US"/>
+        </w:rPr>
+        <w:t>Fig</w:t>
+      </w:r>
+      <w:r>
+        <w:rPr>
+          <w:rFonts w:ascii="Times New Roman" w:hAnsi="Times New Roman" w:cs="Times New Roman"/>
+          <w:i/>
+          <w:lang w:val="en-US"/>
+        </w:rPr>
+        <w:t xml:space="preserve"> 1</w:t>
+      </w:r>
+      <w:r>
+        <w:rPr>
+          <w:rFonts w:ascii="Times New Roman" w:hAnsi="Times New Roman" w:cs="Times New Roman"/>
+          <w:i/>
+          <w:lang w:val="en-US"/>
+        </w:rPr>
+        <w:t>:WorldWeatherOnline p</w:t>
+      </w:r>
+      <w:r>
+        <w:rPr>
+          <w:rFonts w:ascii="Times New Roman" w:hAnsi="Times New Roman" w:cs="Times New Roman"/>
+          <w:i/>
+          <w:lang w:val="en-US"/>
+        </w:rPr>
+        <w:t>age(Left),</w:t>
+      </w:r>
+      <w:r>
+        <w:rPr>
+          <w:rFonts w:ascii="Times New Roman" w:hAnsi="Times New Roman" w:cs="Times New Roman"/>
+          <w:i/>
+          <w:lang w:val="en-US"/>
+        </w:rPr>
+        <w:t xml:space="preserve"> </w:t>
+      </w:r>
+      <w:bookmarkStart w:id="5" w:name="_GoBack"/>
+      <w:bookmarkEnd w:id="5"/>
+      <w:r>
+        <w:rPr>
+          <w:rFonts w:ascii="Times New Roman" w:hAnsi="Times New Roman" w:cs="Times New Roman"/>
+          <w:i/>
+          <w:lang w:val="en-US"/>
+        </w:rPr>
+        <w:t>Data from</w:t>
+      </w:r>
+      <w:r>
+        <w:rPr>
+          <w:rFonts w:ascii="Times New Roman" w:hAnsi="Times New Roman" w:cs="Times New Roman"/>
+          <w:i/>
+          <w:lang w:val="en-US"/>
+        </w:rPr>
+        <w:t xml:space="preserve"> </w:t>
+      </w:r>
+      <w:r>
+        <w:rPr>
+          <w:rFonts w:ascii="Times New Roman" w:hAnsi="Times New Roman" w:cs="Times New Roman"/>
+          <w:i/>
+          <w:lang w:val="en-US"/>
+        </w:rPr>
+        <w:t>WWO(Righ</w:t>
+      </w:r>
+      <w:r>
+        <w:rPr>
+          <w:rFonts w:ascii="Times New Roman" w:hAnsi="Times New Roman" w:cs="Times New Roman"/>
+          <w:i/>
+          <w:lang w:val="en-US"/>
+        </w:rPr>
+        <w:t>t</w:t>
+      </w:r>
+      <w:r>
+        <w:rPr>
+          <w:rFonts w:ascii="Times New Roman" w:hAnsi="Times New Roman" w:cs="Times New Roman"/>
+          <w:i/>
+          <w:lang w:val="en-US"/>
+        </w:rPr>
+        <w:t>)</w:t>
+      </w:r>
+    </w:p>
+    <w:p>
+      <w:pPr>
         <w:pStyle w:val="Heading2"/>
         <w:spacing w:line="240" w:lineRule="auto"/>
         <w:rPr>
@@ -3188,7 +3353,7 @@
           <w:lang w:val="en-US"/>
         </w:rPr>
       </w:pPr>
-      <w:bookmarkStart w:id="5" w:name="_Toc199758131"/>
+      <w:bookmarkStart w:id="6" w:name="_Toc200181767"/>
       <w:r>
         <w:rPr>
           <w:rFonts w:ascii="Times New Roman" w:eastAsia="Times New Roman" w:hAnsi="Times New Roman" w:cs="Times New Roman"/>
@@ -3223,7 +3388,7 @@
         </w:rPr>
         <w:t>Machine Learning Training &amp; Ensemble</w:t>
       </w:r>
-      <w:bookmarkEnd w:id="5"/>
+      <w:bookmarkEnd w:id="6"/>
     </w:p>
     <w:p>
       <w:pPr>
@@ -3326,7 +3491,7 @@
           <w:lang w:val="en-US"/>
         </w:rPr>
         <w:drawing>
-          <wp:inline distT="0" distB="0" distL="0" distR="0" wp14:anchorId="470D9D93" wp14:editId="7062DB07">
+          <wp:inline distT="0" distB="0" distL="0" distR="0" wp14:anchorId="72BF5E0C" wp14:editId="3287F3FD">
             <wp:extent cx="5733415" cy="3796030"/>
             <wp:effectExtent l="0" t="0" r="635" b="0"/>
             <wp:docPr id="8" name="Picture 8"/>
@@ -3368,6 +3533,66 @@
         </w:drawing>
       </w:r>
     </w:p>
+    <w:p>
+      <w:pPr>
+        <w:jc w:val="center"/>
+        <w:rPr>
+          <w:rFonts w:ascii="Times New Roman" w:hAnsi="Times New Roman" w:cs="Times New Roman"/>
+          <w:i/>
+          <w:lang w:val="en-US"/>
+        </w:rPr>
+      </w:pPr>
+      <w:r>
+        <w:rPr>
+          <w:rFonts w:ascii="Times New Roman" w:hAnsi="Times New Roman" w:cs="Times New Roman"/>
+          <w:i/>
+          <w:lang w:val="en-US"/>
+        </w:rPr>
+        <w:t>Fig</w:t>
+      </w:r>
+      <w:r>
+        <w:rPr>
+          <w:rFonts w:ascii="Times New Roman" w:hAnsi="Times New Roman" w:cs="Times New Roman"/>
+          <w:i/>
+          <w:lang w:val="en-US"/>
+        </w:rPr>
+        <w:t xml:space="preserve"> </w:t>
+      </w:r>
+      <w:proofErr w:type="gramStart"/>
+      <w:r>
+        <w:rPr>
+          <w:rFonts w:ascii="Times New Roman" w:hAnsi="Times New Roman" w:cs="Times New Roman"/>
+          <w:i/>
+          <w:lang w:val="en-US"/>
+        </w:rPr>
+        <w:t>2</w:t>
+      </w:r>
+      <w:r>
+        <w:rPr>
+          <w:rFonts w:ascii="Times New Roman" w:hAnsi="Times New Roman" w:cs="Times New Roman"/>
+          <w:i/>
+          <w:lang w:val="en-US"/>
+        </w:rPr>
+        <w:t>:</w:t>
+      </w:r>
+      <w:r>
+        <w:rPr>
+          <w:rFonts w:ascii="Times New Roman" w:hAnsi="Times New Roman" w:cs="Times New Roman"/>
+          <w:i/>
+          <w:lang w:val="en-US"/>
+        </w:rPr>
+        <w:t>Data</w:t>
+      </w:r>
+      <w:proofErr w:type="gramEnd"/>
+      <w:r>
+        <w:rPr>
+          <w:rFonts w:ascii="Times New Roman" w:hAnsi="Times New Roman" w:cs="Times New Roman"/>
+          <w:i/>
+          <w:lang w:val="en-US"/>
+        </w:rPr>
+        <w:t xml:space="preserve"> after processing</w:t>
+      </w:r>
+    </w:p>
     <w:tbl>
       <w:tblPr>
         <w:tblW w:w="0" w:type="auto"/>
@@ -11983,12 +12208,56 @@
     </w:tbl>
     <w:p>
       <w:pPr>
+        <w:jc w:val="center"/>
         <w:rPr>
           <w:rFonts w:ascii="Times New Roman" w:hAnsi="Times New Roman" w:cs="Times New Roman"/>
-          <w:sz w:val="24"/>
-          <w:lang w:val="en-US"/>
-        </w:rPr>
-      </w:pPr>
+          <w:i/>
+          <w:lang w:val="en-US"/>
+        </w:rPr>
+      </w:pPr>
+      <w:r>
+        <w:rPr>
+          <w:rFonts w:ascii="Times New Roman" w:hAnsi="Times New Roman" w:cs="Times New Roman"/>
+          <w:i/>
+          <w:lang w:val="en-US"/>
+        </w:rPr>
+        <w:t>Fig</w:t>
+      </w:r>
+      <w:r>
+        <w:rPr>
+          <w:rFonts w:ascii="Times New Roman" w:hAnsi="Times New Roman" w:cs="Times New Roman"/>
+          <w:i/>
+          <w:lang w:val="en-US"/>
+        </w:rPr>
+        <w:t xml:space="preserve"> 3</w:t>
+      </w:r>
+      <w:r>
+        <w:rPr>
+          <w:rFonts w:ascii="Times New Roman" w:hAnsi="Times New Roman" w:cs="Times New Roman"/>
+          <w:i/>
+          <w:lang w:val="en-US"/>
+        </w:rPr>
+        <w:t>:</w:t>
+      </w:r>
+      <w:r>
+        <w:t xml:space="preserve"> </w:t>
+      </w:r>
+      <w:r>
+        <w:rPr>
+          <w:rFonts w:ascii="Times New Roman" w:hAnsi="Times New Roman" w:cs="Times New Roman"/>
+          <w:i/>
+          <w:lang w:val="en-US"/>
+        </w:rPr>
+        <w:t>Trained model a</w:t>
+      </w:r>
+      <w:r>
+        <w:rPr>
+          <w:rFonts w:ascii="Times New Roman" w:hAnsi="Times New Roman" w:cs="Times New Roman"/>
+          <w:i/>
+          <w:lang w:val="en-US"/>
+        </w:rPr>
+        <w:t>ccuracy</w:t>
+      </w:r>
     </w:p>
     <w:p>
       <w:pPr>
@@ -12002,7 +12271,7 @@
           <w:lang w:val="en-US"/>
         </w:rPr>
       </w:pPr>
-      <w:bookmarkStart w:id="6" w:name="_Toc199758132"/>
+      <w:bookmarkStart w:id="7" w:name="_Toc200181768"/>
       <w:r>
         <w:rPr>
           <w:rFonts w:ascii="Times New Roman" w:eastAsia="Times New Roman" w:hAnsi="Times New Roman" w:cs="Times New Roman"/>
@@ -12036,7 +12305,7 @@
         </w:rPr>
         <w:t>BMP180 Hardware Programming</w:t>
       </w:r>
-      <w:bookmarkEnd w:id="6"/>
+      <w:bookmarkEnd w:id="7"/>
     </w:p>
     <w:p>
       <w:pPr>
@@ -13641,21 +13910,75 @@
     </w:tbl>
     <w:p>
       <w:pPr>
+        <w:jc w:val="center"/>
+        <w:rPr>
+          <w:rFonts w:ascii="Times New Roman" w:hAnsi="Times New Roman" w:cs="Times New Roman"/>
+          <w:i/>
+          <w:lang w:val="en-US"/>
+        </w:rPr>
+      </w:pPr>
+      <w:r>
+        <w:rPr>
+          <w:rFonts w:ascii="Times New Roman" w:hAnsi="Times New Roman" w:cs="Times New Roman"/>
+          <w:i/>
+          <w:lang w:val="en-US"/>
+        </w:rPr>
+        <w:t>Fig</w:t>
+      </w:r>
+      <w:r>
+        <w:rPr>
+          <w:rFonts w:ascii="Times New Roman" w:hAnsi="Times New Roman" w:cs="Times New Roman"/>
+          <w:i/>
+          <w:lang w:val="en-US"/>
+        </w:rPr>
+        <w:t xml:space="preserve"> 4</w:t>
+      </w:r>
+      <w:r>
+        <w:rPr>
+          <w:rFonts w:ascii="Times New Roman" w:hAnsi="Times New Roman" w:cs="Times New Roman"/>
+          <w:i/>
+          <w:lang w:val="en-US"/>
+        </w:rPr>
+        <w:t>:</w:t>
+      </w:r>
+      <w:r>
+        <w:t xml:space="preserve"> </w:t>
+      </w:r>
+      <w:r>
+        <w:rPr>
+          <w:rFonts w:ascii="Times New Roman" w:hAnsi="Times New Roman" w:cs="Times New Roman"/>
+          <w:i/>
+          <w:lang w:val="en-US"/>
+        </w:rPr>
+        <w:t>Calibration coefficient (each device has its own coefficient)</w:t>
+      </w:r>
+    </w:p>
+    <w:p>
+      <w:pPr>
         <w:rPr>
           <w:rFonts w:ascii="Times New Roman" w:hAnsi="Times New Roman" w:cs="Times New Roman"/>
           <w:sz w:val="24"/>
           <w:lang w:val="en-US"/>
         </w:rPr>
       </w:pPr>
+    </w:p>
+    <w:p>
+      <w:pPr>
+        <w:rPr>
+          <w:rFonts w:ascii="Times New Roman" w:hAnsi="Times New Roman" w:cs="Times New Roman"/>
+          <w:sz w:val="24"/>
+          <w:lang w:val="en-US"/>
+        </w:rPr>
+      </w:pPr>
       <w:r>
         <w:rPr>
           <w:noProof/>
           <w:lang w:val="en-US"/>
         </w:rPr>
         <w:drawing>
-          <wp:inline distT="0" distB="0" distL="0" distR="0" wp14:anchorId="1B799873" wp14:editId="22DA45D3">
-            <wp:extent cx="6337139" cy="4780023"/>
-            <wp:effectExtent l="0" t="0" r="6985" b="1905"/>
+          <wp:inline distT="0" distB="0" distL="0" distR="0" wp14:anchorId="24A7EDAE" wp14:editId="5955EB99">
+            <wp:extent cx="6335395" cy="4161099"/>
+            <wp:effectExtent l="0" t="0" r="8255" b="0"/>
             <wp:docPr id="10" name="Picture 10" descr="background image"/>
             <wp:cNvGraphicFramePr>
               <a:graphicFrameLocks xmlns:a="http://schemas.openxmlformats.org/drawingml/2006/main" noChangeAspect="1"/>
@@ -13683,7 +14006,7 @@
                   <pic:spPr bwMode="auto">
                     <a:xfrm>
                       <a:off x="0" y="0"/>
-                      <a:ext cx="6397926" cy="4825874"/>
+                      <a:ext cx="6359235" cy="4176757"/>
                     </a:xfrm>
                     <a:prstGeom prst="rect">
                       <a:avLst/>
@@ -13707,6 +14030,51 @@
     </w:p>
     <w:p>
       <w:pPr>
+        <w:jc w:val="center"/>
+        <w:rPr>
+          <w:rFonts w:ascii="Times New Roman" w:hAnsi="Times New Roman" w:cs="Times New Roman"/>
+          <w:i/>
+          <w:lang w:val="en-US"/>
+        </w:rPr>
+      </w:pPr>
+      <w:r>
+        <w:rPr>
+          <w:rFonts w:ascii="Times New Roman" w:hAnsi="Times New Roman" w:cs="Times New Roman"/>
+          <w:i/>
+          <w:lang w:val="en-US"/>
+        </w:rPr>
+        <w:t>Fig</w:t>
+      </w:r>
+      <w:r>
+        <w:rPr>
+          <w:rFonts w:ascii="Times New Roman" w:hAnsi="Times New Roman" w:cs="Times New Roman"/>
+          <w:i/>
+          <w:lang w:val="en-US"/>
+        </w:rPr>
+        <w:t xml:space="preserve"> 5</w:t>
+      </w:r>
+      <w:r>
+        <w:rPr>
+          <w:rFonts w:ascii="Times New Roman" w:hAnsi="Times New Roman" w:cs="Times New Roman"/>
+          <w:i/>
+          <w:lang w:val="en-US"/>
+        </w:rPr>
+        <w:t>:</w:t>
+      </w:r>
+      <w:r>
+        <w:t xml:space="preserve"> </w:t>
+      </w:r>
+      <w:r>
+        <w:rPr>
+          <w:rFonts w:ascii="Times New Roman" w:hAnsi="Times New Roman" w:cs="Times New Roman"/>
+          <w:i/>
+          <w:lang w:val="en-US"/>
+        </w:rPr>
+        <w:t>Formula provided by Bosch</w:t>
+      </w:r>
+    </w:p>
+    <w:p>
+      <w:pPr>
         <w:pStyle w:val="Heading2"/>
         <w:spacing w:line="240" w:lineRule="auto"/>
         <w:rPr>
@@ -13717,7 +14085,7 @@
           <w:lang w:val="en-US"/>
         </w:rPr>
       </w:pPr>
-      <w:bookmarkStart w:id="7" w:name="_Toc199758133"/>
+      <w:bookmarkStart w:id="8" w:name="_Toc200181769"/>
       <w:r>
         <w:rPr>
           <w:rFonts w:ascii="Times New Roman" w:eastAsia="Times New Roman" w:hAnsi="Times New Roman" w:cs="Times New Roman"/>
@@ -13752,7 +14120,7 @@
         </w:rPr>
         <w:t>Web and Mobile Application Development</w:t>
       </w:r>
-      <w:bookmarkEnd w:id="7"/>
+      <w:bookmarkEnd w:id="8"/>
     </w:p>
     <w:p>
       <w:pPr>
@@ -13823,7 +14191,7 @@
           <w:lang w:val="en-US"/>
         </w:rPr>
         <w:drawing>
-          <wp:inline distT="0" distB="0" distL="0" distR="0" wp14:anchorId="2AB58586" wp14:editId="10D01F4E">
+          <wp:inline distT="0" distB="0" distL="0" distR="0" wp14:anchorId="503C400C" wp14:editId="3271E2AE">
             <wp:extent cx="5733415" cy="2986268"/>
             <wp:effectExtent l="0" t="0" r="635" b="5080"/>
             <wp:docPr id="1" name="Picture 1"/>
@@ -13867,6 +14235,51 @@
     </w:p>
     <w:p>
       <w:pPr>
+        <w:jc w:val="center"/>
+        <w:rPr>
+          <w:rFonts w:ascii="Times New Roman" w:hAnsi="Times New Roman" w:cs="Times New Roman"/>
+          <w:sz w:val="24"/>
+          <w:lang w:val="en-US"/>
+        </w:rPr>
+      </w:pPr>
+      <w:r>
+        <w:rPr>
+          <w:rFonts w:ascii="Times New Roman" w:hAnsi="Times New Roman" w:cs="Times New Roman"/>
+          <w:i/>
+          <w:lang w:val="en-US"/>
+        </w:rPr>
+        <w:t>Fig</w:t>
+      </w:r>
+      <w:r>
+        <w:rPr>
+          <w:rFonts w:ascii="Times New Roman" w:hAnsi="Times New Roman" w:cs="Times New Roman"/>
+          <w:i/>
+          <w:lang w:val="en-US"/>
+        </w:rPr>
+        <w:t xml:space="preserve"> 6</w:t>
+      </w:r>
+      <w:r>
+        <w:rPr>
+          <w:rFonts w:ascii="Times New Roman" w:hAnsi="Times New Roman" w:cs="Times New Roman"/>
+          <w:i/>
+          <w:lang w:val="en-US"/>
+        </w:rPr>
+        <w:t>:</w:t>
+      </w:r>
+      <w:r>
+        <w:t xml:space="preserve"> </w:t>
+      </w:r>
+      <w:r>
+        <w:rPr>
+          <w:rFonts w:ascii="Times New Roman" w:hAnsi="Times New Roman" w:cs="Times New Roman"/>
+          <w:i/>
+          <w:lang w:val="en-US"/>
+        </w:rPr>
+        <w:t>Login page(WEB)</w:t>
+      </w:r>
+    </w:p>
+    <w:p>
+      <w:pPr>
         <w:rPr>
           <w:rFonts w:ascii="Times New Roman" w:hAnsi="Times New Roman" w:cs="Times New Roman"/>
           <w:sz w:val="24"/>
@@ -13882,7 +14295,7 @@
         </w:rPr>
         <w:lastRenderedPageBreak/>
         <w:drawing>
-          <wp:inline distT="0" distB="0" distL="0" distR="0" wp14:anchorId="1B4D9A9A" wp14:editId="0B30C051">
+          <wp:inline distT="0" distB="0" distL="0" distR="0" wp14:anchorId="5611EA47" wp14:editId="0855810F">
             <wp:extent cx="5733415" cy="3223895"/>
             <wp:effectExtent l="0" t="0" r="635" b="0"/>
             <wp:docPr id="2" name="Picture 2"/>
@@ -13926,6 +14339,67 @@
     </w:p>
     <w:p>
       <w:pPr>
+        <w:jc w:val="center"/>
+        <w:rPr>
+          <w:rFonts w:ascii="Times New Roman" w:hAnsi="Times New Roman" w:cs="Times New Roman"/>
+          <w:sz w:val="24"/>
+          <w:lang w:val="en-US"/>
+        </w:rPr>
+      </w:pPr>
+      <w:r>
+        <w:rPr>
+          <w:rFonts w:ascii="Times New Roman" w:hAnsi="Times New Roman" w:cs="Times New Roman"/>
+          <w:i/>
+          <w:lang w:val="en-US"/>
+        </w:rPr>
+        <w:t>Fig</w:t>
+      </w:r>
+      <w:r>
+        <w:rPr>
+          <w:rFonts w:ascii="Times New Roman" w:hAnsi="Times New Roman" w:cs="Times New Roman"/>
+          <w:i/>
+          <w:lang w:val="en-US"/>
+        </w:rPr>
+        <w:t xml:space="preserve"> </w:t>
+      </w:r>
+      <w:r>
+        <w:rPr>
+          <w:rFonts w:ascii="Times New Roman" w:hAnsi="Times New Roman" w:cs="Times New Roman"/>
+          <w:i/>
+          <w:lang w:val="en-US"/>
+        </w:rPr>
+        <w:t>7</w:t>
+      </w:r>
+      <w:r>
+        <w:rPr>
+          <w:rFonts w:ascii="Times New Roman" w:hAnsi="Times New Roman" w:cs="Times New Roman"/>
+          <w:i/>
+          <w:lang w:val="en-US"/>
+        </w:rPr>
+        <w:t>:</w:t>
+      </w:r>
+      <w:r>
+        <w:t xml:space="preserve"> </w:t>
+      </w:r>
+      <w:r>
+        <w:rPr>
+          <w:rFonts w:ascii="Times New Roman" w:hAnsi="Times New Roman" w:cs="Times New Roman"/>
+          <w:i/>
+          <w:lang w:val="en-US"/>
+        </w:rPr>
+        <w:t>Weather analysis</w:t>
+      </w:r>
+      <w:r>
+        <w:rPr>
+          <w:rFonts w:ascii="Times New Roman" w:hAnsi="Times New Roman" w:cs="Times New Roman"/>
+          <w:i/>
+          <w:lang w:val="en-US"/>
+        </w:rPr>
+        <w:t xml:space="preserve"> page(WEB)</w:t>
+      </w:r>
+    </w:p>
+    <w:p>
+      <w:pPr>
         <w:rPr>
           <w:rFonts w:ascii="Times New Roman" w:hAnsi="Times New Roman" w:cs="Times New Roman"/>
           <w:sz w:val="24"/>
@@ -13940,9 +14414,9 @@
           <w:lang w:val="en-US"/>
         </w:rPr>
         <w:drawing>
-          <wp:inline distT="0" distB="0" distL="0" distR="0" wp14:anchorId="684EAA02" wp14:editId="2CDCEC9D">
-            <wp:extent cx="2853159" cy="5584190"/>
-            <wp:effectExtent l="0" t="0" r="4445" b="0"/>
+          <wp:inline distT="0" distB="0" distL="0" distR="0" wp14:anchorId="5344D911" wp14:editId="134838FF">
+            <wp:extent cx="2895850" cy="5144947"/>
+            <wp:effectExtent l="0" t="0" r="0" b="0"/>
             <wp:docPr id="13" name="Picture 13"/>
             <wp:cNvGraphicFramePr>
               <a:graphicFrameLocks xmlns:a="http://schemas.openxmlformats.org/drawingml/2006/main" noChangeAspect="1"/>
@@ -13969,7 +14443,7 @@
                   <pic:spPr>
                     <a:xfrm>
                       <a:off x="0" y="0"/>
-                      <a:ext cx="2862670" cy="5602806"/>
+                      <a:ext cx="2914093" cy="5177358"/>
                     </a:xfrm>
                     <a:prstGeom prst="rect">
                       <a:avLst/>
@@ -13989,9 +14463,9 @@
           <w:lang w:val="en-US"/>
         </w:rPr>
         <w:drawing>
-          <wp:inline distT="0" distB="0" distL="0" distR="0" wp14:anchorId="326E0D5D" wp14:editId="430389D1">
-            <wp:extent cx="2823687" cy="5596360"/>
-            <wp:effectExtent l="0" t="0" r="0" b="4445"/>
+          <wp:inline distT="0" distB="0" distL="0" distR="0" wp14:anchorId="54BF3D9E" wp14:editId="47ABABF7">
+            <wp:extent cx="2821940" cy="5133373"/>
+            <wp:effectExtent l="0" t="0" r="0" b="0"/>
             <wp:docPr id="14" name="Picture 14"/>
             <wp:cNvGraphicFramePr>
               <a:graphicFrameLocks xmlns:a="http://schemas.openxmlformats.org/drawingml/2006/main" noChangeAspect="1"/>
@@ -14018,7 +14492,7 @@
                   <pic:spPr>
                     <a:xfrm>
                       <a:off x="0" y="0"/>
-                      <a:ext cx="2829618" cy="5608115"/>
+                      <a:ext cx="2850208" cy="5184795"/>
                     </a:xfrm>
                     <a:prstGeom prst="rect">
                       <a:avLst/>
@@ -14033,12 +14507,80 @@
     </w:p>
     <w:p>
       <w:pPr>
+        <w:jc w:val="center"/>
         <w:rPr>
           <w:rFonts w:ascii="Times New Roman" w:hAnsi="Times New Roman" w:cs="Times New Roman"/>
           <w:sz w:val="24"/>
           <w:lang w:val="en-US"/>
         </w:rPr>
       </w:pPr>
+      <w:r>
+        <w:rPr>
+          <w:rFonts w:ascii="Times New Roman" w:hAnsi="Times New Roman" w:cs="Times New Roman"/>
+          <w:i/>
+          <w:lang w:val="en-US"/>
+        </w:rPr>
+        <w:t>Fig</w:t>
+      </w:r>
+      <w:r>
+        <w:rPr>
+          <w:rFonts w:ascii="Times New Roman" w:hAnsi="Times New Roman" w:cs="Times New Roman"/>
+          <w:i/>
+          <w:lang w:val="en-US"/>
+        </w:rPr>
+        <w:t xml:space="preserve"> </w:t>
+      </w:r>
+      <w:r>
+        <w:rPr>
+          <w:rFonts w:ascii="Times New Roman" w:hAnsi="Times New Roman" w:cs="Times New Roman"/>
+          <w:i/>
+          <w:lang w:val="en-US"/>
+        </w:rPr>
+        <w:t>8</w:t>
+      </w:r>
+      <w:r>
+        <w:rPr>
+          <w:rFonts w:ascii="Times New Roman" w:hAnsi="Times New Roman" w:cs="Times New Roman"/>
+          <w:i/>
+          <w:lang w:val="en-US"/>
+        </w:rPr>
+        <w:t>:</w:t>
+      </w:r>
+      <w:r>
+        <w:t xml:space="preserve"> </w:t>
+      </w:r>
+      <w:r>
+        <w:rPr>
+          <w:rFonts w:ascii="Times New Roman" w:hAnsi="Times New Roman" w:cs="Times New Roman"/>
+          <w:i/>
+          <w:lang w:val="en-US"/>
+        </w:rPr>
+        <w:t>UI</w:t>
+      </w:r>
+      <w:r>
+        <w:rPr>
+          <w:rFonts w:ascii="Times New Roman" w:hAnsi="Times New Roman" w:cs="Times New Roman"/>
+          <w:i/>
+          <w:lang w:val="en-US"/>
+        </w:rPr>
+        <w:t>(</w:t>
+      </w:r>
+      <w:r>
+        <w:rPr>
+          <w:rFonts w:ascii="Times New Roman" w:hAnsi="Times New Roman" w:cs="Times New Roman"/>
+          <w:i/>
+          <w:lang w:val="en-US"/>
+        </w:rPr>
+        <w:t>APP</w:t>
+      </w:r>
+      <w:r>
+        <w:rPr>
+          <w:rFonts w:ascii="Times New Roman" w:hAnsi="Times New Roman" w:cs="Times New Roman"/>
+          <w:i/>
+          <w:lang w:val="en-US"/>
+        </w:rPr>
+        <w:t>)</w:t>
+      </w:r>
     </w:p>
     <w:p>
       <w:pPr>
@@ -14052,7 +14594,7 @@
           <w:lang w:val="en-US"/>
         </w:rPr>
       </w:pPr>
-      <w:bookmarkStart w:id="8" w:name="_Toc199758134"/>
+      <w:bookmarkStart w:id="9" w:name="_Toc200181770"/>
       <w:r>
         <w:rPr>
           <w:rFonts w:ascii="Times New Roman" w:eastAsia="Times New Roman" w:hAnsi="Times New Roman" w:cs="Times New Roman"/>
@@ -14060,6 +14602,7 @@
           <w:sz w:val="32"/>
           <w:szCs w:val="28"/>
         </w:rPr>
+        <w:lastRenderedPageBreak/>
         <w:t>I</w:t>
       </w:r>
       <w:r>
@@ -14100,7 +14643,7 @@
         </w:rPr>
         <w:t>Block Diagram and Circuit Schematic</w:t>
       </w:r>
-      <w:bookmarkEnd w:id="8"/>
+      <w:bookmarkEnd w:id="9"/>
     </w:p>
     <w:p>
       <w:pPr>
@@ -14114,7 +14657,7 @@
           <w:lang w:val="en-US"/>
         </w:rPr>
       </w:pPr>
-      <w:bookmarkStart w:id="9" w:name="_Toc199758135"/>
+      <w:bookmarkStart w:id="10" w:name="_Toc200181771"/>
       <w:r>
         <w:rPr>
           <w:rFonts w:ascii="Times New Roman" w:eastAsia="Times New Roman" w:hAnsi="Times New Roman" w:cs="Times New Roman"/>
@@ -14138,7 +14681,7 @@
         </w:rPr>
         <w:t>Overall System Block Diagram</w:t>
       </w:r>
-      <w:bookmarkEnd w:id="9"/>
+      <w:bookmarkEnd w:id="10"/>
     </w:p>
     <w:p>
       <w:pPr>
@@ -14156,7 +14699,7 @@
           <w:lang w:val="en-US"/>
         </w:rPr>
         <w:drawing>
-          <wp:inline distT="0" distB="0" distL="0" distR="0" wp14:anchorId="79CAF961" wp14:editId="7ACDF200">
+          <wp:inline distT="0" distB="0" distL="0" distR="0" wp14:anchorId="1FF10D35" wp14:editId="7D9461FF">
             <wp:extent cx="5733415" cy="5426075"/>
             <wp:effectExtent l="0" t="0" r="635" b="3175"/>
             <wp:docPr id="3" name="Picture 3"/>
@@ -14197,8 +14740,59 @@
           </wp:inline>
         </w:drawing>
       </w:r>
-      <w:bookmarkStart w:id="10" w:name="_GoBack"/>
-      <w:bookmarkEnd w:id="10"/>
+    </w:p>
+    <w:p>
+      <w:pPr>
+        <w:jc w:val="center"/>
+        <w:rPr>
+          <w:rFonts w:ascii="Times New Roman" w:hAnsi="Times New Roman" w:cs="Times New Roman"/>
+          <w:sz w:val="24"/>
+          <w:lang w:val="en-US"/>
+        </w:rPr>
+      </w:pPr>
+      <w:r>
+        <w:rPr>
+          <w:rFonts w:ascii="Times New Roman" w:hAnsi="Times New Roman" w:cs="Times New Roman"/>
+          <w:i/>
+          <w:lang w:val="en-US"/>
+        </w:rPr>
+        <w:t>Fig</w:t>
+      </w:r>
+      <w:r>
+        <w:rPr>
+          <w:rFonts w:ascii="Times New Roman" w:hAnsi="Times New Roman" w:cs="Times New Roman"/>
+          <w:i/>
+          <w:lang w:val="en-US"/>
+        </w:rPr>
+        <w:t xml:space="preserve"> </w:t>
+      </w:r>
+      <w:r>
+        <w:rPr>
+          <w:rFonts w:ascii="Times New Roman" w:hAnsi="Times New Roman" w:cs="Times New Roman"/>
+          <w:i/>
+          <w:lang w:val="en-US"/>
+        </w:rPr>
+        <w:t>9</w:t>
+      </w:r>
+      <w:r>
+        <w:rPr>
+          <w:rFonts w:ascii="Times New Roman" w:hAnsi="Times New Roman" w:cs="Times New Roman"/>
+          <w:i/>
+          <w:lang w:val="en-US"/>
+        </w:rPr>
+        <w:t>:</w:t>
+      </w:r>
+      <w:r>
+        <w:t xml:space="preserve"> </w:t>
+      </w:r>
+      <w:r>
+        <w:rPr>
+          <w:rFonts w:ascii="Times New Roman" w:hAnsi="Times New Roman" w:cs="Times New Roman"/>
+          <w:i/>
+          <w:lang w:val="en-US"/>
+        </w:rPr>
+        <w:t>Pipeline</w:t>
+      </w:r>
     </w:p>
     <w:p>
       <w:pPr>
@@ -14212,7 +14806,7 @@
           <w:lang w:val="en-US"/>
         </w:rPr>
       </w:pPr>
-      <w:bookmarkStart w:id="11" w:name="_Toc199758136"/>
+      <w:bookmarkStart w:id="11" w:name="_Toc200181772"/>
       <w:r>
         <w:rPr>
           <w:rFonts w:ascii="Times New Roman" w:eastAsia="Times New Roman" w:hAnsi="Times New Roman" w:cs="Times New Roman"/>
@@ -15516,7 +16110,7 @@
         </w:rPr>
         <w:lastRenderedPageBreak/>
         <w:drawing>
-          <wp:inline distT="0" distB="0" distL="0" distR="0" wp14:anchorId="49C9DC44" wp14:editId="6013F6B1">
+          <wp:inline distT="0" distB="0" distL="0" distR="0" wp14:anchorId="4080793C" wp14:editId="1BB7C78B">
             <wp:extent cx="5733415" cy="4380455"/>
             <wp:effectExtent l="0" t="0" r="635" b="1270"/>
             <wp:docPr id="15" name="Picture 15" descr="BMP180 Module Setup"/>
@@ -15570,6 +16164,62 @@
     </w:p>
     <w:p>
       <w:pPr>
+        <w:jc w:val="center"/>
+        <w:rPr>
+          <w:rFonts w:ascii="Times New Roman" w:hAnsi="Times New Roman" w:cs="Times New Roman"/>
+          <w:sz w:val="24"/>
+          <w:lang w:val="en-US"/>
+        </w:rPr>
+      </w:pPr>
+      <w:r>
+        <w:rPr>
+          <w:rFonts w:ascii="Times New Roman" w:hAnsi="Times New Roman" w:cs="Times New Roman"/>
+          <w:i/>
+          <w:lang w:val="en-US"/>
+        </w:rPr>
+        <w:t>Fig</w:t>
+      </w:r>
+      <w:r>
+        <w:rPr>
+          <w:rFonts w:ascii="Times New Roman" w:hAnsi="Times New Roman" w:cs="Times New Roman"/>
+          <w:i/>
+          <w:lang w:val="en-US"/>
+        </w:rPr>
+        <w:t xml:space="preserve"> </w:t>
+      </w:r>
+      <w:r>
+        <w:rPr>
+          <w:rFonts w:ascii="Times New Roman" w:hAnsi="Times New Roman" w:cs="Times New Roman"/>
+          <w:i/>
+          <w:lang w:val="en-US"/>
+        </w:rPr>
+        <w:t>10</w:t>
+      </w:r>
+      <w:r>
+        <w:rPr>
+          <w:rFonts w:ascii="Times New Roman" w:hAnsi="Times New Roman" w:cs="Times New Roman"/>
+          <w:i/>
+          <w:lang w:val="en-US"/>
+        </w:rPr>
+        <w:t>:</w:t>
+      </w:r>
+      <w:r>
+        <w:rPr>
+          <w:lang w:val="en-US"/>
+        </w:rPr>
+        <w:t xml:space="preserve"> </w:t>
+      </w:r>
+      <w:r>
+        <w:rPr>
+          <w:rFonts w:ascii="Times New Roman" w:hAnsi="Times New Roman" w:cs="Times New Roman"/>
+          <w:i/>
+          <w:lang w:val="en-US"/>
+        </w:rPr>
+        <w:t>Wiring diagram</w:t>
+      </w:r>
+    </w:p>
+    <w:p>
+      <w:pPr>
         <w:pStyle w:val="Heading1"/>
         <w:spacing w:line="240" w:lineRule="auto"/>
         <w:rPr>
@@ -15580,7 +16230,7 @@
           <w:lang w:val="en-US"/>
         </w:rPr>
       </w:pPr>
-      <w:bookmarkStart w:id="12" w:name="_Toc199758137"/>
+      <w:bookmarkStart w:id="12" w:name="_Toc200181773"/>
       <w:r>
         <w:rPr>
           <w:rFonts w:ascii="Times New Roman" w:eastAsia="Times New Roman" w:hAnsi="Times New Roman" w:cs="Times New Roman"/>
@@ -15642,7 +16292,7 @@
           <w:lang w:val="en-US"/>
         </w:rPr>
       </w:pPr>
-      <w:bookmarkStart w:id="13" w:name="_Toc199758138"/>
+      <w:bookmarkStart w:id="13" w:name="_Toc200181774"/>
       <w:r>
         <w:rPr>
           <w:rFonts w:ascii="Times New Roman" w:eastAsia="Times New Roman" w:hAnsi="Times New Roman" w:cs="Times New Roman"/>
@@ -15783,7 +16433,7 @@
           <w:lang w:val="en-US"/>
         </w:rPr>
       </w:pPr>
-      <w:bookmarkStart w:id="14" w:name="_Toc199758139"/>
+      <w:bookmarkStart w:id="14" w:name="_Toc200181775"/>
       <w:r>
         <w:rPr>
           <w:rFonts w:ascii="Times New Roman" w:eastAsia="Times New Roman" w:hAnsi="Times New Roman" w:cs="Times New Roman"/>
@@ -15931,7 +16581,7 @@
           <w:lang w:val="en-US"/>
         </w:rPr>
       </w:pPr>
-      <w:bookmarkStart w:id="15" w:name="_Toc199758140"/>
+      <w:bookmarkStart w:id="15" w:name="_Toc200181776"/>
       <w:r>
         <w:rPr>
           <w:rFonts w:ascii="Times New Roman" w:eastAsia="Times New Roman" w:hAnsi="Times New Roman" w:cs="Times New Roman"/>
@@ -16060,7 +16710,7 @@
           <w:lang w:val="en-US"/>
         </w:rPr>
       </w:pPr>
-      <w:bookmarkStart w:id="16" w:name="_Toc199758141"/>
+      <w:bookmarkStart w:id="16" w:name="_Toc200181777"/>
       <w:r>
         <w:rPr>
           <w:rFonts w:ascii="Times New Roman" w:eastAsia="Times New Roman" w:hAnsi="Times New Roman" w:cs="Times New Roman"/>
@@ -16154,6 +16804,103 @@
           <w:lang w:val="en-US"/>
         </w:rPr>
         <w:t>wide weather analysis, laying the groundwork for more sophisticated applications such as crop recommendation or early storm warning systems.</w:t>
+      </w:r>
+    </w:p>
+    <w:p>
+      <w:pPr>
+        <w:pStyle w:val="Heading1"/>
+        <w:rPr>
+          <w:rFonts w:ascii="Times New Roman" w:hAnsi="Times New Roman" w:cs="Times New Roman"/>
+          <w:b/>
+          <w:i/>
+          <w:color w:val="808080" w:themeColor="background1" w:themeShade="80"/>
+          <w:sz w:val="24"/>
+          <w:lang w:val="en-US"/>
+        </w:rPr>
+      </w:pPr>
+      <w:bookmarkStart w:id="17" w:name="_Toc200181778"/>
+      <w:r>
+        <w:rPr>
+          <w:rFonts w:ascii="Times New Roman" w:hAnsi="Times New Roman" w:cs="Times New Roman"/>
+          <w:b/>
+          <w:i/>
+          <w:color w:val="808080" w:themeColor="background1" w:themeShade="80"/>
+          <w:sz w:val="24"/>
+          <w:lang w:val="en-US"/>
+        </w:rPr>
+        <w:t xml:space="preserve">Link </w:t>
+      </w:r>
+      <w:proofErr w:type="spellStart"/>
+      <w:r>
+        <w:rPr>
+          <w:rFonts w:ascii="Times New Roman" w:hAnsi="Times New Roman" w:cs="Times New Roman"/>
+          <w:b/>
+          <w:i/>
+          <w:color w:val="808080" w:themeColor="background1" w:themeShade="80"/>
+          <w:sz w:val="24"/>
+          <w:lang w:val="en-US"/>
+        </w:rPr>
+        <w:t>Github</w:t>
+      </w:r>
+      <w:proofErr w:type="spellEnd"/>
+      <w:r>
+        <w:rPr>
+          <w:rFonts w:ascii="Times New Roman" w:hAnsi="Times New Roman" w:cs="Times New Roman"/>
+          <w:b/>
+          <w:i/>
+          <w:color w:val="808080" w:themeColor="background1" w:themeShade="80"/>
+          <w:sz w:val="24"/>
+          <w:lang w:val="en-US"/>
+        </w:rPr>
+        <w:t xml:space="preserve"> </w:t>
+      </w:r>
+      <w:proofErr w:type="gramStart"/>
+      <w:r>
+        <w:rPr>
+          <w:rFonts w:ascii="Times New Roman" w:hAnsi="Times New Roman" w:cs="Times New Roman"/>
+          <w:b/>
+          <w:i/>
+          <w:color w:val="808080" w:themeColor="background1" w:themeShade="80"/>
+          <w:sz w:val="24"/>
+          <w:lang w:val="en-US"/>
+        </w:rPr>
+        <w:t>Project :</w:t>
+      </w:r>
+      <w:bookmarkEnd w:id="17"/>
+      <w:proofErr w:type="gramEnd"/>
+      <w:r>
+        <w:rPr>
+          <w:rFonts w:ascii="Times New Roman" w:hAnsi="Times New Roman" w:cs="Times New Roman"/>
+          <w:b/>
+          <w:i/>
+          <w:color w:val="808080" w:themeColor="background1" w:themeShade="80"/>
+          <w:sz w:val="24"/>
+          <w:lang w:val="en-US"/>
+        </w:rPr>
+        <w:t xml:space="preserve"> </w:t>
+      </w:r>
+    </w:p>
+    <w:p>
+      <w:pPr>
+        <w:rPr>
+          <w:rFonts w:ascii="Times New Roman" w:hAnsi="Times New Roman" w:cs="Times New Roman"/>
+          <w:b/>
+          <w:i/>
+          <w:color w:val="808080" w:themeColor="background1" w:themeShade="80"/>
+          <w:sz w:val="24"/>
+          <w:lang w:val="en-US"/>
+        </w:rPr>
+      </w:pPr>
+      <w:r>
+        <w:rPr>
+          <w:rFonts w:ascii="Times New Roman" w:hAnsi="Times New Roman" w:cs="Times New Roman"/>
+          <w:b/>
+          <w:i/>
+          <w:color w:val="808080" w:themeColor="background1" w:themeShade="80"/>
+          <w:sz w:val="24"/>
+          <w:lang w:val="en-US"/>
+        </w:rPr>
+        <w:t>https://github.com/aysinemu/Weather-Prediction-Using-Machine-Learning-Based-on-BMP180-Sensor-Data</w:t>
       </w:r>
     </w:p>
     <w:sectPr>
@@ -16213,7 +16960,7 @@
       <w:rPr>
         <w:noProof/>
       </w:rPr>
-      <w:t>10</w:t>
+      <w:t>13</w:t>
     </w:r>
     <w:r>
       <w:fldChar w:fldCharType="end"/>
@@ -21009,7 +21756,7 @@
   </w:latentStyles>
   <w:style w:type="paragraph" w:default="1" w:styleId="Normal">
     <w:name w:val="Normal"/>
-    <w:rsid w:val="00641E9B"/>
+    <w:rsid w:val="00E105B2"/>
   </w:style>
   <w:style w:type="paragraph" w:styleId="Heading1">
     <w:name w:val="heading 1"/>
@@ -21883,7 +22630,7 @@
 </file>
 
 <file path=customXml/itemProps1.xml><?xml version="1.0" encoding="utf-8"?>
-<ds:datastoreItem xmlns:ds="http://schemas.openxmlformats.org/officeDocument/2006/customXml" ds:itemID="{BDF02041-C670-4706-8332-E28FDA85B39B}">
+<ds:datastoreItem xmlns:ds="http://schemas.openxmlformats.org/officeDocument/2006/customXml" ds:itemID="{8789561B-DE8E-433C-964F-0F38BA64AB7B}">
   <ds:schemaRefs>
     <ds:schemaRef ds:uri="http://schemas.openxmlformats.org/officeDocument/2006/bibliography"/>
   </ds:schemaRefs>

</xml_diff>